<commit_message>
updated .obj loader to fix segmentation fault error
</commit_message>
<xml_diff>
--- a/Lab03_ParametricBezier.docx
+++ b/Lab03_ParametricBezier.docx
@@ -360,15 +360,7 @@
           <w:sz w:val="20"/>
           <w:szCs w:val="20"/>
         </w:rPr>
-        <w:t xml:space="preserve">c </w:t>
-      </w:r>
-      <w:r>
-        <w:rPr>
-          <w:rFonts w:asciiTheme="minorHAnsi" w:hAnsiTheme="minorHAnsi" w:cstheme="minorHAnsi"/>
-          <w:sz w:val="20"/>
-          <w:szCs w:val="20"/>
-        </w:rPr>
-        <w:t>B</w:t>
+        <w:t>c B</w:t>
       </w:r>
       <w:r>
         <w:rPr>
@@ -386,15 +378,7 @@
           <w:sz w:val="20"/>
           <w:szCs w:val="20"/>
         </w:rPr>
-        <w:t>zier</w:t>
-      </w:r>
-      <w:r>
-        <w:rPr>
-          <w:rFonts w:asciiTheme="minorHAnsi" w:hAnsiTheme="minorHAnsi" w:cstheme="minorHAnsi"/>
-          <w:sz w:val="20"/>
-          <w:szCs w:val="20"/>
-        </w:rPr>
-        <w:t xml:space="preserve"> c</w:t>
+        <w:t>zier c</w:t>
       </w:r>
       <w:r>
         <w:rPr>
@@ -611,13 +595,7 @@
         <w:rPr>
           <w:rFonts w:asciiTheme="minorHAnsi" w:hAnsiTheme="minorHAnsi" w:cstheme="minorHAnsi"/>
         </w:rPr>
-        <w:t xml:space="preserve">metric equations for a </w:t>
-      </w:r>
-      <w:r>
-        <w:rPr>
-          <w:rFonts w:asciiTheme="minorHAnsi" w:hAnsiTheme="minorHAnsi" w:cstheme="minorHAnsi"/>
-        </w:rPr>
-        <w:t>3D cubi</w:t>
+        <w:t>metric equations for a 3D cubi</w:t>
       </w:r>
       <w:r>
         <w:rPr>
@@ -1067,13 +1045,7 @@
             <w:rPr>
               <w:rFonts w:ascii="Cambria Math" w:hAnsi="Cambria Math" w:cstheme="minorHAnsi"/>
             </w:rPr>
-            <m:t>z</m:t>
-          </m:r>
-          <m:r>
-            <w:rPr>
-              <w:rFonts w:ascii="Cambria Math" w:hAnsi="Cambria Math" w:cstheme="minorHAnsi"/>
-            </w:rPr>
-            <m:t>=</m:t>
+            <m:t>z=</m:t>
           </m:r>
           <m:sSup>
             <m:sSupPr>
@@ -1106,19 +1078,7 @@
             <w:rPr>
               <w:rFonts w:ascii="Cambria Math" w:hAnsi="Cambria Math" w:cstheme="minorHAnsi"/>
             </w:rPr>
-            <m:t>∙p0.</m:t>
-          </m:r>
-          <m:r>
-            <w:rPr>
-              <w:rFonts w:ascii="Cambria Math" w:hAnsi="Cambria Math" w:cstheme="minorHAnsi"/>
-            </w:rPr>
-            <m:t>z</m:t>
-          </m:r>
-          <m:r>
-            <w:rPr>
-              <w:rFonts w:ascii="Cambria Math" w:hAnsi="Cambria Math" w:cstheme="minorHAnsi"/>
-            </w:rPr>
-            <m:t>+</m:t>
+            <m:t>∙p0.z+</m:t>
           </m:r>
           <m:sSup>
             <m:sSupPr>
@@ -1164,19 +1124,7 @@
             <w:rPr>
               <w:rFonts w:ascii="Cambria Math" w:hAnsi="Cambria Math" w:cstheme="minorHAnsi"/>
             </w:rPr>
-            <m:t>∙3t∙p1.</m:t>
-          </m:r>
-          <m:r>
-            <w:rPr>
-              <w:rFonts w:ascii="Cambria Math" w:hAnsi="Cambria Math" w:cstheme="minorHAnsi"/>
-            </w:rPr>
-            <m:t>z</m:t>
-          </m:r>
-          <m:r>
-            <w:rPr>
-              <w:rFonts w:ascii="Cambria Math" w:hAnsi="Cambria Math" w:cstheme="minorHAnsi"/>
-            </w:rPr>
-            <m:t>+ </m:t>
+            <m:t>∙3t∙p1.z+ </m:t>
           </m:r>
           <m:d>
             <m:dPr>
@@ -1234,19 +1182,7 @@
             <w:rPr>
               <w:rFonts w:ascii="Cambria Math" w:hAnsi="Cambria Math" w:cstheme="minorHAnsi"/>
             </w:rPr>
-            <m:t>∙p2.</m:t>
-          </m:r>
-          <m:r>
-            <w:rPr>
-              <w:rFonts w:ascii="Cambria Math" w:hAnsi="Cambria Math" w:cstheme="minorHAnsi"/>
-            </w:rPr>
-            <m:t>z</m:t>
-          </m:r>
-          <m:r>
-            <w:rPr>
-              <w:rFonts w:ascii="Cambria Math" w:hAnsi="Cambria Math" w:cstheme="minorHAnsi"/>
-            </w:rPr>
-            <m:t>+</m:t>
+            <m:t>∙p2.z+</m:t>
           </m:r>
           <m:sSup>
             <m:sSupPr>
@@ -1279,13 +1215,7 @@
             <w:rPr>
               <w:rFonts w:ascii="Cambria Math" w:hAnsi="Cambria Math" w:cstheme="minorHAnsi"/>
             </w:rPr>
-            <m:t>∙p3.</m:t>
-          </m:r>
-          <m:r>
-            <w:rPr>
-              <w:rFonts w:ascii="Cambria Math" w:hAnsi="Cambria Math" w:cstheme="minorHAnsi"/>
-            </w:rPr>
-            <m:t>z</m:t>
+            <m:t>∙p3.z</m:t>
           </m:r>
         </m:oMath>
       </m:oMathPara>
@@ -1496,8 +1426,6 @@
         </w:rPr>
         <w:t>The result of this process should look similar to Figure 1.</w:t>
       </w:r>
-      <w:bookmarkStart w:id="0" w:name="_GoBack"/>
-      <w:bookmarkEnd w:id="0"/>
     </w:p>
     <w:p>
       <w:pPr>
@@ -1598,6 +1526,237 @@
           <w:rFonts w:asciiTheme="minorHAnsi" w:hAnsiTheme="minorHAnsi" w:cstheme="minorHAnsi"/>
         </w:rPr>
       </w:pPr>
+    </w:p>
+    <w:p>
+      <w:pPr>
+        <w:pStyle w:val="Heading2"/>
+        <w:rPr>
+          <w:rFonts w:asciiTheme="minorHAnsi" w:hAnsiTheme="minorHAnsi" w:cstheme="minorHAnsi"/>
+        </w:rPr>
+      </w:pPr>
+      <w:r>
+        <w:rPr>
+          <w:rFonts w:asciiTheme="minorHAnsi" w:hAnsiTheme="minorHAnsi" w:cstheme="minorHAnsi"/>
+        </w:rPr>
+        <w:t>Need an Extra Challenge?</w:t>
+      </w:r>
+    </w:p>
+    <w:p>
+      <w:pPr>
+        <w:rPr>
+          <w:rFonts w:asciiTheme="minorHAnsi" w:hAnsiTheme="minorHAnsi" w:cstheme="minorHAnsi"/>
+        </w:rPr>
+      </w:pPr>
+    </w:p>
+    <w:p>
+      <w:pPr>
+        <w:rPr>
+          <w:rFonts w:asciiTheme="minorHAnsi" w:hAnsiTheme="minorHAnsi" w:cstheme="minorHAnsi"/>
+          <w:sz w:val="20"/>
+          <w:szCs w:val="20"/>
+        </w:rPr>
+      </w:pPr>
+      <w:r>
+        <w:rPr>
+          <w:rFonts w:asciiTheme="minorHAnsi" w:hAnsiTheme="minorHAnsi" w:cstheme="minorHAnsi"/>
+          <w:sz w:val="20"/>
+          <w:szCs w:val="20"/>
+        </w:rPr>
+        <w:t xml:space="preserve">If you </w:t>
+      </w:r>
+      <w:r>
+        <w:rPr>
+          <w:rFonts w:asciiTheme="minorHAnsi" w:hAnsiTheme="minorHAnsi" w:cstheme="minorHAnsi"/>
+          <w:sz w:val="20"/>
+          <w:szCs w:val="20"/>
+        </w:rPr>
+        <w:t>feel like this is too easy for you (e.g. you have some background with OpenGL), you are welcome to try one of these variations (presented in order of difficulty):</w:t>
+      </w:r>
+    </w:p>
+    <w:p>
+      <w:pPr>
+        <w:rPr>
+          <w:rFonts w:asciiTheme="minorHAnsi" w:hAnsiTheme="minorHAnsi" w:cstheme="minorHAnsi"/>
+          <w:sz w:val="20"/>
+          <w:szCs w:val="20"/>
+        </w:rPr>
+      </w:pPr>
+    </w:p>
+    <w:p>
+      <w:pPr>
+        <w:pStyle w:val="ListParagraph"/>
+        <w:numPr>
+          <w:ilvl w:val="0"/>
+          <w:numId w:val="28"/>
+        </w:numPr>
+        <w:rPr>
+          <w:sz w:val="20"/>
+          <w:szCs w:val="20"/>
+        </w:rPr>
+      </w:pPr>
+      <w:r>
+        <w:rPr>
+          <w:sz w:val="20"/>
+          <w:szCs w:val="20"/>
+        </w:rPr>
+        <w:t>Extrude a triangle along a Bézier curve, keeping orientation of the triangle the same throughout</w:t>
+      </w:r>
+    </w:p>
+    <w:p>
+      <w:pPr>
+        <w:pStyle w:val="ListParagraph"/>
+        <w:numPr>
+          <w:ilvl w:val="0"/>
+          <w:numId w:val="28"/>
+        </w:numPr>
+        <w:rPr>
+          <w:sz w:val="20"/>
+          <w:szCs w:val="20"/>
+        </w:rPr>
+      </w:pPr>
+      <w:r>
+        <w:rPr>
+          <w:sz w:val="20"/>
+          <w:szCs w:val="20"/>
+        </w:rPr>
+        <w:t xml:space="preserve">Extrude a circle along a </w:t>
+      </w:r>
+      <w:r>
+        <w:rPr>
+          <w:sz w:val="20"/>
+          <w:szCs w:val="20"/>
+        </w:rPr>
+        <w:t xml:space="preserve">Bézier </w:t>
+      </w:r>
+      <w:r>
+        <w:rPr>
+          <w:sz w:val="20"/>
+          <w:szCs w:val="20"/>
+        </w:rPr>
+        <w:t>curve (similar to Lab 02)</w:t>
+      </w:r>
+      <w:r>
+        <w:rPr>
+          <w:sz w:val="20"/>
+          <w:szCs w:val="20"/>
+        </w:rPr>
+        <w:t xml:space="preserve">, keeping orientation of the </w:t>
+      </w:r>
+      <w:r>
+        <w:rPr>
+          <w:sz w:val="20"/>
+          <w:szCs w:val="20"/>
+        </w:rPr>
+        <w:t>circ</w:t>
+      </w:r>
+      <w:r>
+        <w:rPr>
+          <w:sz w:val="20"/>
+          <w:szCs w:val="20"/>
+        </w:rPr>
+        <w:t>le the same throughout</w:t>
+      </w:r>
+    </w:p>
+    <w:p>
+      <w:pPr>
+        <w:pStyle w:val="ListParagraph"/>
+        <w:numPr>
+          <w:ilvl w:val="0"/>
+          <w:numId w:val="28"/>
+        </w:numPr>
+        <w:rPr>
+          <w:sz w:val="20"/>
+          <w:szCs w:val="20"/>
+        </w:rPr>
+      </w:pPr>
+      <w:r>
+        <w:rPr>
+          <w:sz w:val="20"/>
+          <w:szCs w:val="20"/>
+        </w:rPr>
+        <w:t xml:space="preserve">Extrude a triangle along a Bézier curve, </w:t>
+      </w:r>
+      <w:r>
+        <w:rPr>
+          <w:sz w:val="20"/>
+          <w:szCs w:val="20"/>
+        </w:rPr>
+        <w:t>orienting the triangle to be perpendicular to the curve</w:t>
+      </w:r>
+    </w:p>
+    <w:p>
+      <w:pPr>
+        <w:pStyle w:val="ListParagraph"/>
+        <w:numPr>
+          <w:ilvl w:val="0"/>
+          <w:numId w:val="28"/>
+        </w:numPr>
+        <w:rPr>
+          <w:sz w:val="20"/>
+          <w:szCs w:val="20"/>
+        </w:rPr>
+      </w:pPr>
+      <w:r>
+        <w:rPr>
+          <w:sz w:val="20"/>
+          <w:szCs w:val="20"/>
+        </w:rPr>
+        <w:t>Extrude a circle along a Bézier curve (similar to Lab 02)</w:t>
+      </w:r>
+      <w:r>
+        <w:rPr>
+          <w:sz w:val="20"/>
+          <w:szCs w:val="20"/>
+        </w:rPr>
+        <w:t>,</w:t>
+      </w:r>
+      <w:r>
+        <w:rPr>
+          <w:sz w:val="20"/>
+          <w:szCs w:val="20"/>
+        </w:rPr>
+        <w:t xml:space="preserve"> </w:t>
+      </w:r>
+      <w:r>
+        <w:rPr>
+          <w:sz w:val="20"/>
+          <w:szCs w:val="20"/>
+        </w:rPr>
+        <w:t>orienting the circ</w:t>
+      </w:r>
+      <w:r>
+        <w:rPr>
+          <w:sz w:val="20"/>
+          <w:szCs w:val="20"/>
+        </w:rPr>
+        <w:t>le to be perpendicular to the curve</w:t>
+      </w:r>
+    </w:p>
+    <w:p>
+      <w:pPr>
+        <w:rPr>
+          <w:sz w:val="16"/>
+          <w:szCs w:val="16"/>
+        </w:rPr>
+      </w:pPr>
+      <w:bookmarkStart w:id="0" w:name="_GoBack"/>
+      <w:bookmarkEnd w:id="0"/>
+    </w:p>
+    <w:p>
+      <w:pPr>
+        <w:rPr>
+          <w:sz w:val="16"/>
+          <w:szCs w:val="16"/>
+        </w:rPr>
+      </w:pPr>
+    </w:p>
+    <w:p>
+      <w:pPr>
+        <w:pStyle w:val="Heading2"/>
+        <w:rPr>
+          <w:rFonts w:asciiTheme="minorHAnsi" w:hAnsiTheme="minorHAnsi" w:cstheme="minorHAnsi"/>
+        </w:rPr>
+      </w:pPr>
       <w:r>
         <w:rPr>
           <w:rFonts w:asciiTheme="minorHAnsi" w:hAnsiTheme="minorHAnsi" w:cstheme="minorHAnsi"/>
@@ -1994,6 +2153,92 @@
     </w:lvl>
   </w:abstractNum>
   <w:abstractNum w:abstractNumId="3" w15:restartNumberingAfterBreak="0">
+    <w:nsid w:val="136B189E"/>
+    <w:multiLevelType w:val="hybridMultilevel"/>
+    <w:tmpl w:val="54D00CD6"/>
+    <w:lvl w:ilvl="0" w:tplc="1009000F">
+      <w:start w:val="1"/>
+      <w:numFmt w:val="decimal"/>
+      <w:lvlText w:val="%1."/>
+      <w:lvlJc w:val="left"/>
+      <w:pPr>
+        <w:ind w:left="720" w:hanging="360"/>
+      </w:pPr>
+    </w:lvl>
+    <w:lvl w:ilvl="1" w:tplc="10090019" w:tentative="1">
+      <w:start w:val="1"/>
+      <w:numFmt w:val="lowerLetter"/>
+      <w:lvlText w:val="%2."/>
+      <w:lvlJc w:val="left"/>
+      <w:pPr>
+        <w:ind w:left="1440" w:hanging="360"/>
+      </w:pPr>
+    </w:lvl>
+    <w:lvl w:ilvl="2" w:tplc="1009001B" w:tentative="1">
+      <w:start w:val="1"/>
+      <w:numFmt w:val="lowerRoman"/>
+      <w:lvlText w:val="%3."/>
+      <w:lvlJc w:val="right"/>
+      <w:pPr>
+        <w:ind w:left="2160" w:hanging="180"/>
+      </w:pPr>
+    </w:lvl>
+    <w:lvl w:ilvl="3" w:tplc="1009000F" w:tentative="1">
+      <w:start w:val="1"/>
+      <w:numFmt w:val="decimal"/>
+      <w:lvlText w:val="%4."/>
+      <w:lvlJc w:val="left"/>
+      <w:pPr>
+        <w:ind w:left="2880" w:hanging="360"/>
+      </w:pPr>
+    </w:lvl>
+    <w:lvl w:ilvl="4" w:tplc="10090019" w:tentative="1">
+      <w:start w:val="1"/>
+      <w:numFmt w:val="lowerLetter"/>
+      <w:lvlText w:val="%5."/>
+      <w:lvlJc w:val="left"/>
+      <w:pPr>
+        <w:ind w:left="3600" w:hanging="360"/>
+      </w:pPr>
+    </w:lvl>
+    <w:lvl w:ilvl="5" w:tplc="1009001B" w:tentative="1">
+      <w:start w:val="1"/>
+      <w:numFmt w:val="lowerRoman"/>
+      <w:lvlText w:val="%6."/>
+      <w:lvlJc w:val="right"/>
+      <w:pPr>
+        <w:ind w:left="4320" w:hanging="180"/>
+      </w:pPr>
+    </w:lvl>
+    <w:lvl w:ilvl="6" w:tplc="1009000F" w:tentative="1">
+      <w:start w:val="1"/>
+      <w:numFmt w:val="decimal"/>
+      <w:lvlText w:val="%7."/>
+      <w:lvlJc w:val="left"/>
+      <w:pPr>
+        <w:ind w:left="5040" w:hanging="360"/>
+      </w:pPr>
+    </w:lvl>
+    <w:lvl w:ilvl="7" w:tplc="10090019" w:tentative="1">
+      <w:start w:val="1"/>
+      <w:numFmt w:val="lowerLetter"/>
+      <w:lvlText w:val="%8."/>
+      <w:lvlJc w:val="left"/>
+      <w:pPr>
+        <w:ind w:left="5760" w:hanging="360"/>
+      </w:pPr>
+    </w:lvl>
+    <w:lvl w:ilvl="8" w:tplc="1009001B" w:tentative="1">
+      <w:start w:val="1"/>
+      <w:numFmt w:val="lowerRoman"/>
+      <w:lvlText w:val="%9."/>
+      <w:lvlJc w:val="right"/>
+      <w:pPr>
+        <w:ind w:left="6480" w:hanging="180"/>
+      </w:pPr>
+    </w:lvl>
+  </w:abstractNum>
+  <w:abstractNum w:abstractNumId="4" w15:restartNumberingAfterBreak="0">
     <w:nsid w:val="147158EB"/>
     <w:multiLevelType w:val="multilevel"/>
     <w:tmpl w:val="ED965666"/>
@@ -2080,7 +2325,7 @@
       </w:rPr>
     </w:lvl>
   </w:abstractNum>
-  <w:abstractNum w:abstractNumId="4" w15:restartNumberingAfterBreak="0">
+  <w:abstractNum w:abstractNumId="5" w15:restartNumberingAfterBreak="0">
     <w:nsid w:val="185D6AF0"/>
     <w:multiLevelType w:val="hybridMultilevel"/>
     <w:tmpl w:val="6FE03C22"/>
@@ -2193,7 +2438,7 @@
       </w:rPr>
     </w:lvl>
   </w:abstractNum>
-  <w:abstractNum w:abstractNumId="5" w15:restartNumberingAfterBreak="0">
+  <w:abstractNum w:abstractNumId="6" w15:restartNumberingAfterBreak="0">
     <w:nsid w:val="1D8E013A"/>
     <w:multiLevelType w:val="multilevel"/>
     <w:tmpl w:val="8FD20CE8"/>
@@ -2255,7 +2500,7 @@
       <w:lvlJc w:val="left"/>
     </w:lvl>
   </w:abstractNum>
-  <w:abstractNum w:abstractNumId="6" w15:restartNumberingAfterBreak="0">
+  <w:abstractNum w:abstractNumId="7" w15:restartNumberingAfterBreak="0">
     <w:nsid w:val="2291410C"/>
     <w:multiLevelType w:val="multilevel"/>
     <w:tmpl w:val="749AA794"/>
@@ -2317,7 +2562,7 @@
       <w:lvlJc w:val="left"/>
     </w:lvl>
   </w:abstractNum>
-  <w:abstractNum w:abstractNumId="7" w15:restartNumberingAfterBreak="0">
+  <w:abstractNum w:abstractNumId="8" w15:restartNumberingAfterBreak="0">
     <w:nsid w:val="2490637D"/>
     <w:multiLevelType w:val="multilevel"/>
     <w:tmpl w:val="F954B6E2"/>
@@ -2380,7 +2625,7 @@
       <w:lvlJc w:val="left"/>
     </w:lvl>
   </w:abstractNum>
-  <w:abstractNum w:abstractNumId="8" w15:restartNumberingAfterBreak="0">
+  <w:abstractNum w:abstractNumId="9" w15:restartNumberingAfterBreak="0">
     <w:nsid w:val="310E1C2A"/>
     <w:multiLevelType w:val="hybridMultilevel"/>
     <w:tmpl w:val="46ACC580"/>
@@ -2466,7 +2711,7 @@
       </w:pPr>
     </w:lvl>
   </w:abstractNum>
-  <w:abstractNum w:abstractNumId="9" w15:restartNumberingAfterBreak="0">
+  <w:abstractNum w:abstractNumId="10" w15:restartNumberingAfterBreak="0">
     <w:nsid w:val="341D0A02"/>
     <w:multiLevelType w:val="multilevel"/>
     <w:tmpl w:val="266C666A"/>
@@ -2528,7 +2773,7 @@
       <w:lvlJc w:val="left"/>
     </w:lvl>
   </w:abstractNum>
-  <w:abstractNum w:abstractNumId="10" w15:restartNumberingAfterBreak="0">
+  <w:abstractNum w:abstractNumId="11" w15:restartNumberingAfterBreak="0">
     <w:nsid w:val="35B51067"/>
     <w:multiLevelType w:val="multilevel"/>
     <w:tmpl w:val="CC7676C0"/>
@@ -2591,7 +2836,7 @@
       <w:lvlJc w:val="left"/>
     </w:lvl>
   </w:abstractNum>
-  <w:abstractNum w:abstractNumId="11" w15:restartNumberingAfterBreak="0">
+  <w:abstractNum w:abstractNumId="12" w15:restartNumberingAfterBreak="0">
     <w:nsid w:val="35D31D1F"/>
     <w:multiLevelType w:val="multilevel"/>
     <w:tmpl w:val="A92A3200"/>
@@ -2655,7 +2900,7 @@
       <w:lvlJc w:val="left"/>
     </w:lvl>
   </w:abstractNum>
-  <w:abstractNum w:abstractNumId="12" w15:restartNumberingAfterBreak="0">
+  <w:abstractNum w:abstractNumId="13" w15:restartNumberingAfterBreak="0">
     <w:nsid w:val="36E47BC7"/>
     <w:multiLevelType w:val="multilevel"/>
     <w:tmpl w:val="CC0227B8"/>
@@ -2742,7 +2987,7 @@
       </w:rPr>
     </w:lvl>
   </w:abstractNum>
-  <w:abstractNum w:abstractNumId="13" w15:restartNumberingAfterBreak="0">
+  <w:abstractNum w:abstractNumId="14" w15:restartNumberingAfterBreak="0">
     <w:nsid w:val="372C4D5D"/>
     <w:multiLevelType w:val="multilevel"/>
     <w:tmpl w:val="36CCC1E6"/>
@@ -2804,7 +3049,7 @@
       <w:lvlJc w:val="left"/>
     </w:lvl>
   </w:abstractNum>
-  <w:abstractNum w:abstractNumId="14" w15:restartNumberingAfterBreak="0">
+  <w:abstractNum w:abstractNumId="15" w15:restartNumberingAfterBreak="0">
     <w:nsid w:val="37B02C88"/>
     <w:multiLevelType w:val="multilevel"/>
     <w:tmpl w:val="467EBEA6"/>
@@ -2866,7 +3111,7 @@
       <w:lvlJc w:val="left"/>
     </w:lvl>
   </w:abstractNum>
-  <w:abstractNum w:abstractNumId="15" w15:restartNumberingAfterBreak="0">
+  <w:abstractNum w:abstractNumId="16" w15:restartNumberingAfterBreak="0">
     <w:nsid w:val="3AAE5E5D"/>
     <w:multiLevelType w:val="multilevel"/>
     <w:tmpl w:val="A664D0C0"/>
@@ -2944,7 +3189,7 @@
       </w:rPr>
     </w:lvl>
   </w:abstractNum>
-  <w:abstractNum w:abstractNumId="16" w15:restartNumberingAfterBreak="0">
+  <w:abstractNum w:abstractNumId="17" w15:restartNumberingAfterBreak="0">
     <w:nsid w:val="412F684D"/>
     <w:multiLevelType w:val="multilevel"/>
     <w:tmpl w:val="2062A12C"/>
@@ -3007,7 +3252,7 @@
       <w:lvlJc w:val="left"/>
     </w:lvl>
   </w:abstractNum>
-  <w:abstractNum w:abstractNumId="17" w15:restartNumberingAfterBreak="0">
+  <w:abstractNum w:abstractNumId="18" w15:restartNumberingAfterBreak="0">
     <w:nsid w:val="46E805F1"/>
     <w:multiLevelType w:val="multilevel"/>
     <w:tmpl w:val="50BEDA4E"/>
@@ -3094,7 +3339,7 @@
       </w:rPr>
     </w:lvl>
   </w:abstractNum>
-  <w:abstractNum w:abstractNumId="18" w15:restartNumberingAfterBreak="0">
+  <w:abstractNum w:abstractNumId="19" w15:restartNumberingAfterBreak="0">
     <w:nsid w:val="4CA9372B"/>
     <w:multiLevelType w:val="hybridMultilevel"/>
     <w:tmpl w:val="45646392"/>
@@ -3207,7 +3452,7 @@
       </w:rPr>
     </w:lvl>
   </w:abstractNum>
-  <w:abstractNum w:abstractNumId="19" w15:restartNumberingAfterBreak="0">
+  <w:abstractNum w:abstractNumId="20" w15:restartNumberingAfterBreak="0">
     <w:nsid w:val="52E27FA4"/>
     <w:multiLevelType w:val="hybridMultilevel"/>
     <w:tmpl w:val="191ED758"/>
@@ -3347,7 +3592,7 @@
       </w:rPr>
     </w:lvl>
   </w:abstractNum>
-  <w:abstractNum w:abstractNumId="20" w15:restartNumberingAfterBreak="0">
+  <w:abstractNum w:abstractNumId="21" w15:restartNumberingAfterBreak="0">
     <w:nsid w:val="5A2D364D"/>
     <w:multiLevelType w:val="multilevel"/>
     <w:tmpl w:val="D53E52C2"/>
@@ -3410,7 +3655,7 @@
       <w:lvlJc w:val="left"/>
     </w:lvl>
   </w:abstractNum>
-  <w:abstractNum w:abstractNumId="21" w15:restartNumberingAfterBreak="0">
+  <w:abstractNum w:abstractNumId="22" w15:restartNumberingAfterBreak="0">
     <w:nsid w:val="5CBA08CE"/>
     <w:multiLevelType w:val="multilevel"/>
     <w:tmpl w:val="DFE25DD0"/>
@@ -3473,7 +3718,7 @@
       <w:lvlJc w:val="left"/>
     </w:lvl>
   </w:abstractNum>
-  <w:abstractNum w:abstractNumId="22" w15:restartNumberingAfterBreak="0">
+  <w:abstractNum w:abstractNumId="23" w15:restartNumberingAfterBreak="0">
     <w:nsid w:val="62F40166"/>
     <w:multiLevelType w:val="hybridMultilevel"/>
     <w:tmpl w:val="CD828DB4"/>
@@ -3613,7 +3858,7 @@
       </w:rPr>
     </w:lvl>
   </w:abstractNum>
-  <w:abstractNum w:abstractNumId="23" w15:restartNumberingAfterBreak="0">
+  <w:abstractNum w:abstractNumId="24" w15:restartNumberingAfterBreak="0">
     <w:nsid w:val="634233D8"/>
     <w:multiLevelType w:val="multilevel"/>
     <w:tmpl w:val="67324A86"/>
@@ -3676,7 +3921,7 @@
       <w:lvlJc w:val="left"/>
     </w:lvl>
   </w:abstractNum>
-  <w:abstractNum w:abstractNumId="24" w15:restartNumberingAfterBreak="0">
+  <w:abstractNum w:abstractNumId="25" w15:restartNumberingAfterBreak="0">
     <w:nsid w:val="7749043A"/>
     <w:multiLevelType w:val="multilevel"/>
     <w:tmpl w:val="A2680E32"/>
@@ -3763,7 +4008,7 @@
       </w:rPr>
     </w:lvl>
   </w:abstractNum>
-  <w:abstractNum w:abstractNumId="25" w15:restartNumberingAfterBreak="0">
+  <w:abstractNum w:abstractNumId="26" w15:restartNumberingAfterBreak="0">
     <w:nsid w:val="7EAC6078"/>
     <w:multiLevelType w:val="hybridMultilevel"/>
     <w:tmpl w:val="5C524A88"/>
@@ -3877,85 +4122,88 @@
     </w:lvl>
   </w:abstractNum>
   <w:num w:numId="1">
-    <w:abstractNumId w:val="20"/>
+    <w:abstractNumId w:val="21"/>
   </w:num>
   <w:num w:numId="2">
-    <w:abstractNumId w:val="5"/>
+    <w:abstractNumId w:val="6"/>
   </w:num>
   <w:num w:numId="3">
-    <w:abstractNumId w:val="10"/>
+    <w:abstractNumId w:val="11"/>
   </w:num>
   <w:num w:numId="4">
     <w:abstractNumId w:val="1"/>
   </w:num>
   <w:num w:numId="5">
+    <w:abstractNumId w:val="8"/>
+  </w:num>
+  <w:num w:numId="6">
+    <w:abstractNumId w:val="15"/>
+  </w:num>
+  <w:num w:numId="7">
+    <w:abstractNumId w:val="12"/>
+  </w:num>
+  <w:num w:numId="8">
+    <w:abstractNumId w:val="22"/>
+  </w:num>
+  <w:num w:numId="9">
+    <w:abstractNumId w:val="17"/>
+  </w:num>
+  <w:num w:numId="10">
+    <w:abstractNumId w:val="24"/>
+  </w:num>
+  <w:num w:numId="11">
+    <w:abstractNumId w:val="10"/>
+  </w:num>
+  <w:num w:numId="12">
+    <w:abstractNumId w:val="14"/>
+  </w:num>
+  <w:num w:numId="13">
     <w:abstractNumId w:val="7"/>
   </w:num>
-  <w:num w:numId="6">
-    <w:abstractNumId w:val="14"/>
-  </w:num>
-  <w:num w:numId="7">
-    <w:abstractNumId w:val="11"/>
-  </w:num>
-  <w:num w:numId="8">
-    <w:abstractNumId w:val="21"/>
-  </w:num>
-  <w:num w:numId="9">
-    <w:abstractNumId w:val="16"/>
-  </w:num>
-  <w:num w:numId="10">
-    <w:abstractNumId w:val="23"/>
-  </w:num>
-  <w:num w:numId="11">
-    <w:abstractNumId w:val="9"/>
-  </w:num>
-  <w:num w:numId="12">
+  <w:num w:numId="14">
     <w:abstractNumId w:val="13"/>
   </w:num>
-  <w:num w:numId="13">
-    <w:abstractNumId w:val="6"/>
-  </w:num>
-  <w:num w:numId="14">
-    <w:abstractNumId w:val="12"/>
-  </w:num>
   <w:num w:numId="15">
-    <w:abstractNumId w:val="3"/>
+    <w:abstractNumId w:val="4"/>
   </w:num>
   <w:num w:numId="16">
     <w:abstractNumId w:val="0"/>
   </w:num>
   <w:num w:numId="17">
-    <w:abstractNumId w:val="24"/>
+    <w:abstractNumId w:val="25"/>
   </w:num>
   <w:num w:numId="18">
     <w:abstractNumId w:val="2"/>
   </w:num>
   <w:num w:numId="19">
-    <w:abstractNumId w:val="17"/>
+    <w:abstractNumId w:val="18"/>
   </w:num>
   <w:num w:numId="20">
-    <w:abstractNumId w:val="15"/>
+    <w:abstractNumId w:val="16"/>
   </w:num>
   <w:num w:numId="21">
-    <w:abstractNumId w:val="15"/>
+    <w:abstractNumId w:val="16"/>
   </w:num>
   <w:num w:numId="22">
-    <w:abstractNumId w:val="8"/>
+    <w:abstractNumId w:val="9"/>
   </w:num>
   <w:num w:numId="23">
-    <w:abstractNumId w:val="25"/>
+    <w:abstractNumId w:val="26"/>
   </w:num>
   <w:num w:numId="24">
-    <w:abstractNumId w:val="18"/>
+    <w:abstractNumId w:val="19"/>
   </w:num>
   <w:num w:numId="25">
-    <w:abstractNumId w:val="4"/>
+    <w:abstractNumId w:val="5"/>
   </w:num>
   <w:num w:numId="26">
-    <w:abstractNumId w:val="19"/>
+    <w:abstractNumId w:val="20"/>
   </w:num>
   <w:num w:numId="27">
-    <w:abstractNumId w:val="22"/>
+    <w:abstractNumId w:val="23"/>
+  </w:num>
+  <w:num w:numId="28">
+    <w:abstractNumId w:val="3"/>
   </w:num>
 </w:numbering>
 </file>
@@ -4385,6 +4633,7 @@
   <w:style w:type="character" w:default="1" w:styleId="DefaultParagraphFont">
     <w:name w:val="Default Paragraph Font"/>
     <w:uiPriority w:val="1"/>
+    <w:semiHidden/>
     <w:unhideWhenUsed/>
   </w:style>
   <w:style w:type="table" w:default="1" w:styleId="TableNormal">

</xml_diff>